<commit_message>
Am facut backendul sa mearga ok mai este de lucrat mult pe partea grafica dar momentan parole si utilizatori sunt salvati local si parole sunt criptate
</commit_message>
<xml_diff>
--- a/ProiectCercetare/Sabon.docx
+++ b/ProiectCercetare/Sabon.docx
@@ -63,18 +63,79 @@
         <w:rPr>
           <w:b/>
           <w:bCs/>
-          <w:sz w:val="96"/>
-          <w:szCs w:val="96"/>
+          <w:sz w:val="72"/>
+          <w:szCs w:val="72"/>
         </w:rPr>
       </w:pPr>
       <w:r>
         <w:rPr>
           <w:b/>
           <w:bCs/>
-          <w:sz w:val="96"/>
-          <w:szCs w:val="96"/>
+          <w:sz w:val="72"/>
+          <w:szCs w:val="72"/>
         </w:rPr>
-        <w:t>Titlu temă</w:t>
+        <w:t xml:space="preserve">Securitatea rețelelor </w:t>
+      </w:r>
+      <w:proofErr w:type="spellStart"/>
+      <w:r>
+        <w:rPr>
+          <w:b/>
+          <w:bCs/>
+          <w:sz w:val="72"/>
+          <w:szCs w:val="72"/>
+        </w:rPr>
+        <w:t>wirless</w:t>
+      </w:r>
+      <w:proofErr w:type="spellEnd"/>
+      <w:r>
+        <w:rPr>
+          <w:b/>
+          <w:bCs/>
+          <w:sz w:val="72"/>
+          <w:szCs w:val="72"/>
+          <w:lang w:val="en-US"/>
+        </w:rPr>
+        <w:t>:</w:t>
+      </w:r>
+      <w:r>
+        <w:rPr>
+          <w:b/>
+          <w:bCs/>
+          <w:sz w:val="72"/>
+          <w:szCs w:val="72"/>
+          <w:lang w:val="en-US"/>
+        </w:rPr>
+        <w:br/>
+      </w:r>
+      <w:r>
+        <w:rPr>
+          <w:b/>
+          <w:bCs/>
+          <w:sz w:val="72"/>
+          <w:szCs w:val="72"/>
+          <w:lang w:val="en-US"/>
+        </w:rPr>
+        <w:t>A</w:t>
+      </w:r>
+      <w:proofErr w:type="spellStart"/>
+      <w:r>
+        <w:rPr>
+          <w:b/>
+          <w:bCs/>
+          <w:sz w:val="72"/>
+          <w:szCs w:val="72"/>
+        </w:rPr>
+        <w:t>menințări</w:t>
+      </w:r>
+      <w:proofErr w:type="spellEnd"/>
+      <w:r>
+        <w:rPr>
+          <w:b/>
+          <w:bCs/>
+          <w:sz w:val="72"/>
+          <w:szCs w:val="72"/>
+        </w:rPr>
+        <w:t xml:space="preserve"> și soluții moderne</w:t>
       </w:r>
     </w:p>
     <w:p>
@@ -203,7 +264,7 @@
           <w:b/>
           <w:bCs/>
         </w:rPr>
-        <w:t>Nume și prenume</w:t>
+        <w:t>Marogel Dragoș-Florinel</w:t>
       </w:r>
     </w:p>
     <w:p>
@@ -217,7 +278,7 @@
           <w:i/>
           <w:iCs/>
         </w:rPr>
-        <w:t>Anul de studiu</w:t>
+        <w:t xml:space="preserve">Anul </w:t>
       </w:r>
       <w:r>
         <w:rPr>
@@ -226,7 +287,25 @@
           <w:i/>
           <w:iCs/>
         </w:rPr>
-        <w:t>, secția</w:t>
+        <w:t>3</w:t>
+      </w:r>
+      <w:r>
+        <w:rPr>
+          <w:b/>
+          <w:bCs/>
+          <w:i/>
+          <w:iCs/>
+        </w:rPr>
+        <w:t xml:space="preserve">, </w:t>
+      </w:r>
+      <w:r>
+        <w:rPr>
+          <w:b/>
+          <w:bCs/>
+          <w:i/>
+          <w:iCs/>
+        </w:rPr>
+        <w:t>CTI-TI</w:t>
       </w:r>
       <w:r>
         <w:br/>
@@ -242,7 +321,7 @@
           <w:rPr>
             <w:rStyle w:val="Hyperlink"/>
           </w:rPr>
-          <w:t>nume.prenume@student.upt.ro</w:t>
+          <w:t>dragos.marogel@student.upt.ro</w:t>
         </w:r>
       </w:hyperlink>
     </w:p>
@@ -265,8 +344,18 @@
     </w:p>
     <w:sdt>
       <w:sdtPr>
+        <w:id w:val="-937674889"/>
+        <w:docPartObj>
+          <w:docPartGallery w:val="Table of Contents"/>
+          <w:docPartUnique/>
+        </w:docPartObj>
+      </w:sdtPr>
+      <w:sdtEndPr>
         <w:rPr>
           <w:rFonts w:asciiTheme="minorHAnsi" w:eastAsiaTheme="minorHAnsi" w:hAnsiTheme="minorHAnsi" w:cstheme="minorBidi"/>
+          <w:b/>
+          <w:bCs/>
+          <w:noProof/>
           <w:color w:val="auto"/>
           <w:kern w:val="2"/>
           <w:sz w:val="24"/>
@@ -274,32 +363,14 @@
           <w:lang w:val="ro-RO"/>
           <w14:ligatures w14:val="standardContextual"/>
         </w:rPr>
-        <w:id w:val="-664002796"/>
-        <w:docPartObj>
-          <w:docPartGallery w:val="Table of Contents"/>
-          <w:docPartUnique/>
-        </w:docPartObj>
-      </w:sdtPr>
-      <w:sdtEndPr>
-        <w:rPr>
-          <w:b/>
-          <w:bCs/>
-          <w:noProof/>
-        </w:rPr>
       </w:sdtEndPr>
       <w:sdtContent>
         <w:p>
           <w:pPr>
             <w:pStyle w:val="TOCHeading"/>
-            <w:rPr>
-              <w:lang w:val="ro-RO"/>
-            </w:rPr>
           </w:pPr>
           <w:r>
-            <w:rPr>
-              <w:lang w:val="ro-RO"/>
-            </w:rPr>
-            <w:t>Cuprins</w:t>
+            <w:t>Table of Contents</w:t>
           </w:r>
         </w:p>
         <w:p>
@@ -312,7 +383,7 @@
               <w:rFonts w:eastAsiaTheme="minorEastAsia"/>
               <w:noProof/>
               <w:szCs w:val="24"/>
-              <w:lang w:eastAsia="ro-RO"/>
+              <w:lang w:val="en-US"/>
             </w:rPr>
           </w:pPr>
           <w:r>
@@ -324,13 +395,13 @@
           <w:r>
             <w:fldChar w:fldCharType="separate"/>
           </w:r>
-          <w:hyperlink w:anchor="_Toc189575706" w:history="1">
+          <w:hyperlink w:anchor="_Toc193136798" w:history="1">
             <w:r>
               <w:rPr>
                 <w:rStyle w:val="Hyperlink"/>
                 <w:noProof/>
               </w:rPr>
-              <w:t>Template pentru prezentarea temei</w:t>
+              <w:t>Introducere</w:t>
             </w:r>
             <w:r>
               <w:rPr>
@@ -351,7 +422,7 @@
                 <w:noProof/>
                 <w:webHidden/>
               </w:rPr>
-              <w:instrText xml:space="preserve"> PAGEREF _Toc189575706 \h </w:instrText>
+              <w:instrText xml:space="preserve"> PAGEREF _Toc193136798 \h </w:instrText>
             </w:r>
             <w:r>
               <w:rPr>
@@ -371,7 +442,220 @@
                 <w:noProof/>
                 <w:webHidden/>
               </w:rPr>
-              <w:t>4</w:t>
+              <w:t>3</w:t>
+            </w:r>
+            <w:r>
+              <w:rPr>
+                <w:noProof/>
+                <w:webHidden/>
+              </w:rPr>
+              <w:fldChar w:fldCharType="end"/>
+            </w:r>
+          </w:hyperlink>
+        </w:p>
+        <w:p>
+          <w:pPr>
+            <w:pStyle w:val="TOC2"/>
+            <w:tabs>
+              <w:tab w:val="right" w:leader="dot" w:pos="9016"/>
+            </w:tabs>
+            <w:rPr>
+              <w:rFonts w:eastAsiaTheme="minorEastAsia"/>
+              <w:noProof/>
+              <w:szCs w:val="24"/>
+              <w:lang w:val="en-US"/>
+            </w:rPr>
+          </w:pPr>
+          <w:hyperlink w:anchor="_Toc193136799" w:history="1">
+            <w:r>
+              <w:rPr>
+                <w:rStyle w:val="Hyperlink"/>
+                <w:noProof/>
+              </w:rPr>
+              <w:t>Definiția și importanța rețelelor wireless</w:t>
+            </w:r>
+            <w:r>
+              <w:rPr>
+                <w:noProof/>
+                <w:webHidden/>
+              </w:rPr>
+              <w:tab/>
+            </w:r>
+            <w:r>
+              <w:rPr>
+                <w:noProof/>
+                <w:webHidden/>
+              </w:rPr>
+              <w:fldChar w:fldCharType="begin"/>
+            </w:r>
+            <w:r>
+              <w:rPr>
+                <w:noProof/>
+                <w:webHidden/>
+              </w:rPr>
+              <w:instrText xml:space="preserve"> PAGEREF _Toc193136799 \h </w:instrText>
+            </w:r>
+            <w:r>
+              <w:rPr>
+                <w:noProof/>
+                <w:webHidden/>
+              </w:rPr>
+            </w:r>
+            <w:r>
+              <w:rPr>
+                <w:noProof/>
+                <w:webHidden/>
+              </w:rPr>
+              <w:fldChar w:fldCharType="separate"/>
+            </w:r>
+            <w:r>
+              <w:rPr>
+                <w:noProof/>
+                <w:webHidden/>
+              </w:rPr>
+              <w:t>3</w:t>
+            </w:r>
+            <w:r>
+              <w:rPr>
+                <w:noProof/>
+                <w:webHidden/>
+              </w:rPr>
+              <w:fldChar w:fldCharType="end"/>
+            </w:r>
+          </w:hyperlink>
+        </w:p>
+        <w:p>
+          <w:pPr>
+            <w:pStyle w:val="TOC2"/>
+            <w:tabs>
+              <w:tab w:val="right" w:leader="dot" w:pos="9016"/>
+            </w:tabs>
+            <w:rPr>
+              <w:rFonts w:eastAsiaTheme="minorEastAsia"/>
+              <w:noProof/>
+              <w:szCs w:val="24"/>
+              <w:lang w:val="en-US"/>
+            </w:rPr>
+          </w:pPr>
+          <w:hyperlink w:anchor="_Toc193136800" w:history="1">
+            <w:r>
+              <w:rPr>
+                <w:rStyle w:val="Hyperlink"/>
+                <w:noProof/>
+              </w:rPr>
+              <w:t>Evoluția si creșterea utilizării rețelelor wireless</w:t>
+            </w:r>
+            <w:r>
+              <w:rPr>
+                <w:noProof/>
+                <w:webHidden/>
+              </w:rPr>
+              <w:tab/>
+            </w:r>
+            <w:r>
+              <w:rPr>
+                <w:noProof/>
+                <w:webHidden/>
+              </w:rPr>
+              <w:fldChar w:fldCharType="begin"/>
+            </w:r>
+            <w:r>
+              <w:rPr>
+                <w:noProof/>
+                <w:webHidden/>
+              </w:rPr>
+              <w:instrText xml:space="preserve"> PAGEREF _Toc193136800 \h </w:instrText>
+            </w:r>
+            <w:r>
+              <w:rPr>
+                <w:noProof/>
+                <w:webHidden/>
+              </w:rPr>
+            </w:r>
+            <w:r>
+              <w:rPr>
+                <w:noProof/>
+                <w:webHidden/>
+              </w:rPr>
+              <w:fldChar w:fldCharType="separate"/>
+            </w:r>
+            <w:r>
+              <w:rPr>
+                <w:noProof/>
+                <w:webHidden/>
+              </w:rPr>
+              <w:t>3</w:t>
+            </w:r>
+            <w:r>
+              <w:rPr>
+                <w:noProof/>
+                <w:webHidden/>
+              </w:rPr>
+              <w:fldChar w:fldCharType="end"/>
+            </w:r>
+          </w:hyperlink>
+        </w:p>
+        <w:p>
+          <w:pPr>
+            <w:pStyle w:val="TOC2"/>
+            <w:tabs>
+              <w:tab w:val="right" w:leader="dot" w:pos="9016"/>
+            </w:tabs>
+            <w:rPr>
+              <w:rFonts w:eastAsiaTheme="minorEastAsia"/>
+              <w:noProof/>
+              <w:szCs w:val="24"/>
+              <w:lang w:val="en-US"/>
+            </w:rPr>
+          </w:pPr>
+          <w:hyperlink w:anchor="_Toc193136801" w:history="1">
+            <w:r>
+              <w:rPr>
+                <w:rStyle w:val="Hyperlink"/>
+                <w:noProof/>
+              </w:rPr>
+              <w:t>Provocarile de securitate asocitate</w:t>
+            </w:r>
+            <w:r>
+              <w:rPr>
+                <w:noProof/>
+                <w:webHidden/>
+              </w:rPr>
+              <w:tab/>
+            </w:r>
+            <w:r>
+              <w:rPr>
+                <w:noProof/>
+                <w:webHidden/>
+              </w:rPr>
+              <w:fldChar w:fldCharType="begin"/>
+            </w:r>
+            <w:r>
+              <w:rPr>
+                <w:noProof/>
+                <w:webHidden/>
+              </w:rPr>
+              <w:instrText xml:space="preserve"> PAGEREF _Toc193136801 \h </w:instrText>
+            </w:r>
+            <w:r>
+              <w:rPr>
+                <w:noProof/>
+                <w:webHidden/>
+              </w:rPr>
+            </w:r>
+            <w:r>
+              <w:rPr>
+                <w:noProof/>
+                <w:webHidden/>
+              </w:rPr>
+              <w:fldChar w:fldCharType="separate"/>
+            </w:r>
+            <w:r>
+              <w:rPr>
+                <w:noProof/>
+                <w:webHidden/>
+              </w:rPr>
+              <w:t>3</w:t>
             </w:r>
             <w:r>
               <w:rPr>
@@ -392,16 +676,16 @@
               <w:rFonts w:eastAsiaTheme="minorEastAsia"/>
               <w:noProof/>
               <w:szCs w:val="24"/>
-              <w:lang w:eastAsia="ro-RO"/>
+              <w:lang w:val="en-US"/>
             </w:rPr>
           </w:pPr>
-          <w:hyperlink w:anchor="_Toc189575707" w:history="1">
+          <w:hyperlink w:anchor="_Toc193136802" w:history="1">
             <w:r>
               <w:rPr>
                 <w:rStyle w:val="Hyperlink"/>
                 <w:noProof/>
               </w:rPr>
-              <w:t>Cuprinsul</w:t>
+              <w:t>Amenintari asupra retelelor wirless</w:t>
             </w:r>
             <w:r>
               <w:rPr>
@@ -422,7 +706,7 @@
                 <w:noProof/>
                 <w:webHidden/>
               </w:rPr>
-              <w:instrText xml:space="preserve"> PAGEREF _Toc189575707 \h </w:instrText>
+              <w:instrText xml:space="preserve"> PAGEREF _Toc193136802 \h </w:instrText>
             </w:r>
             <w:r>
               <w:rPr>
@@ -442,7 +726,433 @@
                 <w:noProof/>
                 <w:webHidden/>
               </w:rPr>
-              <w:t>4</w:t>
+              <w:t>3</w:t>
+            </w:r>
+            <w:r>
+              <w:rPr>
+                <w:noProof/>
+                <w:webHidden/>
+              </w:rPr>
+              <w:fldChar w:fldCharType="end"/>
+            </w:r>
+          </w:hyperlink>
+        </w:p>
+        <w:p>
+          <w:pPr>
+            <w:pStyle w:val="TOC2"/>
+            <w:tabs>
+              <w:tab w:val="right" w:leader="dot" w:pos="9016"/>
+            </w:tabs>
+            <w:rPr>
+              <w:rFonts w:eastAsiaTheme="minorEastAsia"/>
+              <w:noProof/>
+              <w:szCs w:val="24"/>
+              <w:lang w:val="en-US"/>
+            </w:rPr>
+          </w:pPr>
+          <w:hyperlink w:anchor="_Toc193136803" w:history="1">
+            <w:r>
+              <w:rPr>
+                <w:rStyle w:val="Hyperlink"/>
+                <w:noProof/>
+              </w:rPr>
+              <w:t>Atacuri de tip Eavesdropping</w:t>
+            </w:r>
+            <w:r>
+              <w:rPr>
+                <w:noProof/>
+                <w:webHidden/>
+              </w:rPr>
+              <w:tab/>
+            </w:r>
+            <w:r>
+              <w:rPr>
+                <w:noProof/>
+                <w:webHidden/>
+              </w:rPr>
+              <w:fldChar w:fldCharType="begin"/>
+            </w:r>
+            <w:r>
+              <w:rPr>
+                <w:noProof/>
+                <w:webHidden/>
+              </w:rPr>
+              <w:instrText xml:space="preserve"> PAGEREF _Toc193136803 \h </w:instrText>
+            </w:r>
+            <w:r>
+              <w:rPr>
+                <w:noProof/>
+                <w:webHidden/>
+              </w:rPr>
+            </w:r>
+            <w:r>
+              <w:rPr>
+                <w:noProof/>
+                <w:webHidden/>
+              </w:rPr>
+              <w:fldChar w:fldCharType="separate"/>
+            </w:r>
+            <w:r>
+              <w:rPr>
+                <w:noProof/>
+                <w:webHidden/>
+              </w:rPr>
+              <w:t>3</w:t>
+            </w:r>
+            <w:r>
+              <w:rPr>
+                <w:noProof/>
+                <w:webHidden/>
+              </w:rPr>
+              <w:fldChar w:fldCharType="end"/>
+            </w:r>
+          </w:hyperlink>
+        </w:p>
+        <w:p>
+          <w:pPr>
+            <w:pStyle w:val="TOC2"/>
+            <w:tabs>
+              <w:tab w:val="right" w:leader="dot" w:pos="9016"/>
+            </w:tabs>
+            <w:rPr>
+              <w:rFonts w:eastAsiaTheme="minorEastAsia"/>
+              <w:noProof/>
+              <w:szCs w:val="24"/>
+              <w:lang w:val="en-US"/>
+            </w:rPr>
+          </w:pPr>
+          <w:hyperlink w:anchor="_Toc193136804" w:history="1">
+            <w:r>
+              <w:rPr>
+                <w:rStyle w:val="Hyperlink"/>
+                <w:noProof/>
+              </w:rPr>
+              <w:t>Atacuri Man-in-the-Middle</w:t>
+            </w:r>
+            <w:r>
+              <w:rPr>
+                <w:noProof/>
+                <w:webHidden/>
+              </w:rPr>
+              <w:tab/>
+            </w:r>
+            <w:r>
+              <w:rPr>
+                <w:noProof/>
+                <w:webHidden/>
+              </w:rPr>
+              <w:fldChar w:fldCharType="begin"/>
+            </w:r>
+            <w:r>
+              <w:rPr>
+                <w:noProof/>
+                <w:webHidden/>
+              </w:rPr>
+              <w:instrText xml:space="preserve"> PAGEREF _Toc193136804 \h </w:instrText>
+            </w:r>
+            <w:r>
+              <w:rPr>
+                <w:noProof/>
+                <w:webHidden/>
+              </w:rPr>
+            </w:r>
+            <w:r>
+              <w:rPr>
+                <w:noProof/>
+                <w:webHidden/>
+              </w:rPr>
+              <w:fldChar w:fldCharType="separate"/>
+            </w:r>
+            <w:r>
+              <w:rPr>
+                <w:noProof/>
+                <w:webHidden/>
+              </w:rPr>
+              <w:t>3</w:t>
+            </w:r>
+            <w:r>
+              <w:rPr>
+                <w:noProof/>
+                <w:webHidden/>
+              </w:rPr>
+              <w:fldChar w:fldCharType="end"/>
+            </w:r>
+          </w:hyperlink>
+        </w:p>
+        <w:p>
+          <w:pPr>
+            <w:pStyle w:val="TOC2"/>
+            <w:tabs>
+              <w:tab w:val="right" w:leader="dot" w:pos="9016"/>
+            </w:tabs>
+            <w:rPr>
+              <w:rFonts w:eastAsiaTheme="minorEastAsia"/>
+              <w:noProof/>
+              <w:szCs w:val="24"/>
+              <w:lang w:val="en-US"/>
+            </w:rPr>
+          </w:pPr>
+          <w:hyperlink w:anchor="_Toc193136805" w:history="1">
+            <w:r>
+              <w:rPr>
+                <w:rStyle w:val="Hyperlink"/>
+                <w:noProof/>
+              </w:rPr>
+              <w:t>Atacuri de tip Deauthentication</w:t>
+            </w:r>
+            <w:r>
+              <w:rPr>
+                <w:noProof/>
+                <w:webHidden/>
+              </w:rPr>
+              <w:tab/>
+            </w:r>
+            <w:r>
+              <w:rPr>
+                <w:noProof/>
+                <w:webHidden/>
+              </w:rPr>
+              <w:fldChar w:fldCharType="begin"/>
+            </w:r>
+            <w:r>
+              <w:rPr>
+                <w:noProof/>
+                <w:webHidden/>
+              </w:rPr>
+              <w:instrText xml:space="preserve"> PAGEREF _Toc193136805 \h </w:instrText>
+            </w:r>
+            <w:r>
+              <w:rPr>
+                <w:noProof/>
+                <w:webHidden/>
+              </w:rPr>
+            </w:r>
+            <w:r>
+              <w:rPr>
+                <w:noProof/>
+                <w:webHidden/>
+              </w:rPr>
+              <w:fldChar w:fldCharType="separate"/>
+            </w:r>
+            <w:r>
+              <w:rPr>
+                <w:noProof/>
+                <w:webHidden/>
+              </w:rPr>
+              <w:t>3</w:t>
+            </w:r>
+            <w:r>
+              <w:rPr>
+                <w:noProof/>
+                <w:webHidden/>
+              </w:rPr>
+              <w:fldChar w:fldCharType="end"/>
+            </w:r>
+          </w:hyperlink>
+        </w:p>
+        <w:p>
+          <w:pPr>
+            <w:pStyle w:val="TOC2"/>
+            <w:tabs>
+              <w:tab w:val="right" w:leader="dot" w:pos="9016"/>
+            </w:tabs>
+            <w:rPr>
+              <w:rFonts w:eastAsiaTheme="minorEastAsia"/>
+              <w:noProof/>
+              <w:szCs w:val="24"/>
+              <w:lang w:val="en-US"/>
+            </w:rPr>
+          </w:pPr>
+          <w:hyperlink w:anchor="_Toc193136806" w:history="1">
+            <w:r>
+              <w:rPr>
+                <w:rStyle w:val="Hyperlink"/>
+                <w:noProof/>
+              </w:rPr>
+              <w:t>Atacuri de tip Rogue Access Point</w:t>
+            </w:r>
+            <w:r>
+              <w:rPr>
+                <w:noProof/>
+                <w:webHidden/>
+              </w:rPr>
+              <w:tab/>
+            </w:r>
+            <w:r>
+              <w:rPr>
+                <w:noProof/>
+                <w:webHidden/>
+              </w:rPr>
+              <w:fldChar w:fldCharType="begin"/>
+            </w:r>
+            <w:r>
+              <w:rPr>
+                <w:noProof/>
+                <w:webHidden/>
+              </w:rPr>
+              <w:instrText xml:space="preserve"> PAGEREF _Toc193136806 \h </w:instrText>
+            </w:r>
+            <w:r>
+              <w:rPr>
+                <w:noProof/>
+                <w:webHidden/>
+              </w:rPr>
+            </w:r>
+            <w:r>
+              <w:rPr>
+                <w:noProof/>
+                <w:webHidden/>
+              </w:rPr>
+              <w:fldChar w:fldCharType="separate"/>
+            </w:r>
+            <w:r>
+              <w:rPr>
+                <w:noProof/>
+                <w:webHidden/>
+              </w:rPr>
+              <w:t>3</w:t>
+            </w:r>
+            <w:r>
+              <w:rPr>
+                <w:noProof/>
+                <w:webHidden/>
+              </w:rPr>
+              <w:fldChar w:fldCharType="end"/>
+            </w:r>
+          </w:hyperlink>
+        </w:p>
+        <w:p>
+          <w:pPr>
+            <w:pStyle w:val="TOC2"/>
+            <w:tabs>
+              <w:tab w:val="right" w:leader="dot" w:pos="9016"/>
+            </w:tabs>
+            <w:rPr>
+              <w:rFonts w:eastAsiaTheme="minorEastAsia"/>
+              <w:noProof/>
+              <w:szCs w:val="24"/>
+              <w:lang w:val="en-US"/>
+            </w:rPr>
+          </w:pPr>
+          <w:hyperlink w:anchor="_Toc193136807" w:history="1">
+            <w:r>
+              <w:rPr>
+                <w:rStyle w:val="Hyperlink"/>
+                <w:noProof/>
+              </w:rPr>
+              <w:t>Atacuri de tip Brute-force si Dictionary Attack</w:t>
+            </w:r>
+            <w:r>
+              <w:rPr>
+                <w:noProof/>
+                <w:webHidden/>
+              </w:rPr>
+              <w:tab/>
+            </w:r>
+            <w:r>
+              <w:rPr>
+                <w:noProof/>
+                <w:webHidden/>
+              </w:rPr>
+              <w:fldChar w:fldCharType="begin"/>
+            </w:r>
+            <w:r>
+              <w:rPr>
+                <w:noProof/>
+                <w:webHidden/>
+              </w:rPr>
+              <w:instrText xml:space="preserve"> PAGEREF _Toc193136807 \h </w:instrText>
+            </w:r>
+            <w:r>
+              <w:rPr>
+                <w:noProof/>
+                <w:webHidden/>
+              </w:rPr>
+            </w:r>
+            <w:r>
+              <w:rPr>
+                <w:noProof/>
+                <w:webHidden/>
+              </w:rPr>
+              <w:fldChar w:fldCharType="separate"/>
+            </w:r>
+            <w:r>
+              <w:rPr>
+                <w:noProof/>
+                <w:webHidden/>
+              </w:rPr>
+              <w:t>3</w:t>
+            </w:r>
+            <w:r>
+              <w:rPr>
+                <w:noProof/>
+                <w:webHidden/>
+              </w:rPr>
+              <w:fldChar w:fldCharType="end"/>
+            </w:r>
+          </w:hyperlink>
+        </w:p>
+        <w:p>
+          <w:pPr>
+            <w:pStyle w:val="TOC2"/>
+            <w:tabs>
+              <w:tab w:val="right" w:leader="dot" w:pos="9016"/>
+            </w:tabs>
+            <w:rPr>
+              <w:rFonts w:eastAsiaTheme="minorEastAsia"/>
+              <w:noProof/>
+              <w:szCs w:val="24"/>
+              <w:lang w:val="en-US"/>
+            </w:rPr>
+          </w:pPr>
+          <w:hyperlink w:anchor="_Toc193136808" w:history="1">
+            <w:r>
+              <w:rPr>
+                <w:rStyle w:val="Hyperlink"/>
+                <w:noProof/>
+              </w:rPr>
+              <w:t>Atacuri de exploatare a firmware-ului routerelor</w:t>
+            </w:r>
+            <w:r>
+              <w:rPr>
+                <w:noProof/>
+                <w:webHidden/>
+              </w:rPr>
+              <w:tab/>
+            </w:r>
+            <w:r>
+              <w:rPr>
+                <w:noProof/>
+                <w:webHidden/>
+              </w:rPr>
+              <w:fldChar w:fldCharType="begin"/>
+            </w:r>
+            <w:r>
+              <w:rPr>
+                <w:noProof/>
+                <w:webHidden/>
+              </w:rPr>
+              <w:instrText xml:space="preserve"> PAGEREF _Toc193136808 \h </w:instrText>
+            </w:r>
+            <w:r>
+              <w:rPr>
+                <w:noProof/>
+                <w:webHidden/>
+              </w:rPr>
+            </w:r>
+            <w:r>
+              <w:rPr>
+                <w:noProof/>
+                <w:webHidden/>
+              </w:rPr>
+              <w:fldChar w:fldCharType="separate"/>
+            </w:r>
+            <w:r>
+              <w:rPr>
+                <w:noProof/>
+                <w:webHidden/>
+              </w:rPr>
+              <w:t>3</w:t>
             </w:r>
             <w:r>
               <w:rPr>
@@ -463,16 +1173,16 @@
               <w:rFonts w:eastAsiaTheme="minorEastAsia"/>
               <w:noProof/>
               <w:szCs w:val="24"/>
-              <w:lang w:eastAsia="ro-RO"/>
+              <w:lang w:val="en-US"/>
             </w:rPr>
           </w:pPr>
-          <w:hyperlink w:anchor="_Toc189575708" w:history="1">
+          <w:hyperlink w:anchor="_Toc193136809" w:history="1">
             <w:r>
               <w:rPr>
                 <w:rStyle w:val="Hyperlink"/>
                 <w:noProof/>
               </w:rPr>
-              <w:t>Heading 1</w:t>
+              <w:t>Soluții moderne pentru protecția rețelelor wirless</w:t>
             </w:r>
             <w:r>
               <w:rPr>
@@ -493,7 +1203,7 @@
                 <w:noProof/>
                 <w:webHidden/>
               </w:rPr>
-              <w:instrText xml:space="preserve"> PAGEREF _Toc189575708 \h </w:instrText>
+              <w:instrText xml:space="preserve"> PAGEREF _Toc193136809 \h </w:instrText>
             </w:r>
             <w:r>
               <w:rPr>
@@ -513,7 +1223,7 @@
                 <w:noProof/>
                 <w:webHidden/>
               </w:rPr>
-              <w:t>4</w:t>
+              <w:t>3</w:t>
             </w:r>
             <w:r>
               <w:rPr>
@@ -534,15 +1244,654 @@
               <w:rFonts w:eastAsiaTheme="minorEastAsia"/>
               <w:noProof/>
               <w:szCs w:val="24"/>
-              <w:lang w:eastAsia="ro-RO"/>
+              <w:lang w:val="en-US"/>
             </w:rPr>
           </w:pPr>
-          <w:hyperlink w:anchor="_Toc189575709" w:history="1">
+          <w:hyperlink w:anchor="_Toc193136810" w:history="1">
             <w:r>
               <w:rPr>
                 <w:rStyle w:val="Hyperlink"/>
                 <w:noProof/>
               </w:rPr>
+              <w:t>Protocoale de securitate avansate</w:t>
+            </w:r>
+            <w:r>
+              <w:rPr>
+                <w:noProof/>
+                <w:webHidden/>
+              </w:rPr>
+              <w:tab/>
+            </w:r>
+            <w:r>
+              <w:rPr>
+                <w:noProof/>
+                <w:webHidden/>
+              </w:rPr>
+              <w:fldChar w:fldCharType="begin"/>
+            </w:r>
+            <w:r>
+              <w:rPr>
+                <w:noProof/>
+                <w:webHidden/>
+              </w:rPr>
+              <w:instrText xml:space="preserve"> PAGEREF _Toc193136810 \h </w:instrText>
+            </w:r>
+            <w:r>
+              <w:rPr>
+                <w:noProof/>
+                <w:webHidden/>
+              </w:rPr>
+            </w:r>
+            <w:r>
+              <w:rPr>
+                <w:noProof/>
+                <w:webHidden/>
+              </w:rPr>
+              <w:fldChar w:fldCharType="separate"/>
+            </w:r>
+            <w:r>
+              <w:rPr>
+                <w:noProof/>
+                <w:webHidden/>
+              </w:rPr>
+              <w:t>3</w:t>
+            </w:r>
+            <w:r>
+              <w:rPr>
+                <w:noProof/>
+                <w:webHidden/>
+              </w:rPr>
+              <w:fldChar w:fldCharType="end"/>
+            </w:r>
+          </w:hyperlink>
+        </w:p>
+        <w:p>
+          <w:pPr>
+            <w:pStyle w:val="TOC2"/>
+            <w:tabs>
+              <w:tab w:val="right" w:leader="dot" w:pos="9016"/>
+            </w:tabs>
+            <w:rPr>
+              <w:rFonts w:eastAsiaTheme="minorEastAsia"/>
+              <w:noProof/>
+              <w:szCs w:val="24"/>
+              <w:lang w:val="en-US"/>
+            </w:rPr>
+          </w:pPr>
+          <w:hyperlink w:anchor="_Toc193136811" w:history="1">
+            <w:r>
+              <w:rPr>
+                <w:rStyle w:val="Hyperlink"/>
+                <w:noProof/>
+              </w:rPr>
+              <w:t>Autentificare si control al accesului</w:t>
+            </w:r>
+            <w:r>
+              <w:rPr>
+                <w:noProof/>
+                <w:webHidden/>
+              </w:rPr>
+              <w:tab/>
+            </w:r>
+            <w:r>
+              <w:rPr>
+                <w:noProof/>
+                <w:webHidden/>
+              </w:rPr>
+              <w:fldChar w:fldCharType="begin"/>
+            </w:r>
+            <w:r>
+              <w:rPr>
+                <w:noProof/>
+                <w:webHidden/>
+              </w:rPr>
+              <w:instrText xml:space="preserve"> PAGEREF _Toc193136811 \h </w:instrText>
+            </w:r>
+            <w:r>
+              <w:rPr>
+                <w:noProof/>
+                <w:webHidden/>
+              </w:rPr>
+            </w:r>
+            <w:r>
+              <w:rPr>
+                <w:noProof/>
+                <w:webHidden/>
+              </w:rPr>
+              <w:fldChar w:fldCharType="separate"/>
+            </w:r>
+            <w:r>
+              <w:rPr>
+                <w:noProof/>
+                <w:webHidden/>
+              </w:rPr>
+              <w:t>3</w:t>
+            </w:r>
+            <w:r>
+              <w:rPr>
+                <w:noProof/>
+                <w:webHidden/>
+              </w:rPr>
+              <w:fldChar w:fldCharType="end"/>
+            </w:r>
+          </w:hyperlink>
+        </w:p>
+        <w:p>
+          <w:pPr>
+            <w:pStyle w:val="TOC2"/>
+            <w:tabs>
+              <w:tab w:val="right" w:leader="dot" w:pos="9016"/>
+            </w:tabs>
+            <w:rPr>
+              <w:rFonts w:eastAsiaTheme="minorEastAsia"/>
+              <w:noProof/>
+              <w:szCs w:val="24"/>
+              <w:lang w:val="en-US"/>
+            </w:rPr>
+          </w:pPr>
+          <w:hyperlink w:anchor="_Toc193136812" w:history="1">
+            <w:r>
+              <w:rPr>
+                <w:rStyle w:val="Hyperlink"/>
+                <w:noProof/>
+              </w:rPr>
+              <w:t>Segmentarea retelei si monitorizarea activa</w:t>
+            </w:r>
+            <w:r>
+              <w:rPr>
+                <w:noProof/>
+                <w:webHidden/>
+              </w:rPr>
+              <w:tab/>
+            </w:r>
+            <w:r>
+              <w:rPr>
+                <w:noProof/>
+                <w:webHidden/>
+              </w:rPr>
+              <w:fldChar w:fldCharType="begin"/>
+            </w:r>
+            <w:r>
+              <w:rPr>
+                <w:noProof/>
+                <w:webHidden/>
+              </w:rPr>
+              <w:instrText xml:space="preserve"> PAGEREF _Toc193136812 \h </w:instrText>
+            </w:r>
+            <w:r>
+              <w:rPr>
+                <w:noProof/>
+                <w:webHidden/>
+              </w:rPr>
+            </w:r>
+            <w:r>
+              <w:rPr>
+                <w:noProof/>
+                <w:webHidden/>
+              </w:rPr>
+              <w:fldChar w:fldCharType="separate"/>
+            </w:r>
+            <w:r>
+              <w:rPr>
+                <w:noProof/>
+                <w:webHidden/>
+              </w:rPr>
+              <w:t>3</w:t>
+            </w:r>
+            <w:r>
+              <w:rPr>
+                <w:noProof/>
+                <w:webHidden/>
+              </w:rPr>
+              <w:fldChar w:fldCharType="end"/>
+            </w:r>
+          </w:hyperlink>
+        </w:p>
+        <w:p>
+          <w:pPr>
+            <w:pStyle w:val="TOC2"/>
+            <w:tabs>
+              <w:tab w:val="right" w:leader="dot" w:pos="9016"/>
+            </w:tabs>
+            <w:rPr>
+              <w:rFonts w:eastAsiaTheme="minorEastAsia"/>
+              <w:noProof/>
+              <w:szCs w:val="24"/>
+              <w:lang w:val="en-US"/>
+            </w:rPr>
+          </w:pPr>
+          <w:hyperlink w:anchor="_Toc193136813" w:history="1">
+            <w:r>
+              <w:rPr>
+                <w:rStyle w:val="Hyperlink"/>
+                <w:noProof/>
+              </w:rPr>
+              <w:t>Configurarea corecta a routerului Wi-Fi</w:t>
+            </w:r>
+            <w:r>
+              <w:rPr>
+                <w:noProof/>
+                <w:webHidden/>
+              </w:rPr>
+              <w:tab/>
+            </w:r>
+            <w:r>
+              <w:rPr>
+                <w:noProof/>
+                <w:webHidden/>
+              </w:rPr>
+              <w:fldChar w:fldCharType="begin"/>
+            </w:r>
+            <w:r>
+              <w:rPr>
+                <w:noProof/>
+                <w:webHidden/>
+              </w:rPr>
+              <w:instrText xml:space="preserve"> PAGEREF _Toc193136813 \h </w:instrText>
+            </w:r>
+            <w:r>
+              <w:rPr>
+                <w:noProof/>
+                <w:webHidden/>
+              </w:rPr>
+            </w:r>
+            <w:r>
+              <w:rPr>
+                <w:noProof/>
+                <w:webHidden/>
+              </w:rPr>
+              <w:fldChar w:fldCharType="separate"/>
+            </w:r>
+            <w:r>
+              <w:rPr>
+                <w:noProof/>
+                <w:webHidden/>
+              </w:rPr>
+              <w:t>3</w:t>
+            </w:r>
+            <w:r>
+              <w:rPr>
+                <w:noProof/>
+                <w:webHidden/>
+              </w:rPr>
+              <w:fldChar w:fldCharType="end"/>
+            </w:r>
+          </w:hyperlink>
+        </w:p>
+        <w:p>
+          <w:pPr>
+            <w:pStyle w:val="TOC2"/>
+            <w:tabs>
+              <w:tab w:val="right" w:leader="dot" w:pos="9016"/>
+            </w:tabs>
+            <w:rPr>
+              <w:rFonts w:eastAsiaTheme="minorEastAsia"/>
+              <w:noProof/>
+              <w:szCs w:val="24"/>
+              <w:lang w:val="en-US"/>
+            </w:rPr>
+          </w:pPr>
+          <w:hyperlink w:anchor="_Toc193136814" w:history="1">
+            <w:r>
+              <w:rPr>
+                <w:rStyle w:val="Hyperlink"/>
+                <w:noProof/>
+              </w:rPr>
+              <w:t>Utilizarea VPN pentru conexiuni sigure</w:t>
+            </w:r>
+            <w:r>
+              <w:rPr>
+                <w:noProof/>
+                <w:webHidden/>
+              </w:rPr>
+              <w:tab/>
+            </w:r>
+            <w:r>
+              <w:rPr>
+                <w:noProof/>
+                <w:webHidden/>
+              </w:rPr>
+              <w:fldChar w:fldCharType="begin"/>
+            </w:r>
+            <w:r>
+              <w:rPr>
+                <w:noProof/>
+                <w:webHidden/>
+              </w:rPr>
+              <w:instrText xml:space="preserve"> PAGEREF _Toc193136814 \h </w:instrText>
+            </w:r>
+            <w:r>
+              <w:rPr>
+                <w:noProof/>
+                <w:webHidden/>
+              </w:rPr>
+            </w:r>
+            <w:r>
+              <w:rPr>
+                <w:noProof/>
+                <w:webHidden/>
+              </w:rPr>
+              <w:fldChar w:fldCharType="separate"/>
+            </w:r>
+            <w:r>
+              <w:rPr>
+                <w:noProof/>
+                <w:webHidden/>
+              </w:rPr>
+              <w:t>3</w:t>
+            </w:r>
+            <w:r>
+              <w:rPr>
+                <w:noProof/>
+                <w:webHidden/>
+              </w:rPr>
+              <w:fldChar w:fldCharType="end"/>
+            </w:r>
+          </w:hyperlink>
+        </w:p>
+        <w:p>
+          <w:pPr>
+            <w:pStyle w:val="TOC2"/>
+            <w:tabs>
+              <w:tab w:val="right" w:leader="dot" w:pos="9016"/>
+            </w:tabs>
+            <w:rPr>
+              <w:rFonts w:eastAsiaTheme="minorEastAsia"/>
+              <w:noProof/>
+              <w:szCs w:val="24"/>
+              <w:lang w:val="en-US"/>
+            </w:rPr>
+          </w:pPr>
+          <w:hyperlink w:anchor="_Toc193136815" w:history="1">
+            <w:r>
+              <w:rPr>
+                <w:rStyle w:val="Hyperlink"/>
+                <w:noProof/>
+              </w:rPr>
+              <w:t>Solutii avansate pentru protectia utilizatorilor finali</w:t>
+            </w:r>
+            <w:r>
+              <w:rPr>
+                <w:noProof/>
+                <w:webHidden/>
+              </w:rPr>
+              <w:tab/>
+            </w:r>
+            <w:r>
+              <w:rPr>
+                <w:noProof/>
+                <w:webHidden/>
+              </w:rPr>
+              <w:fldChar w:fldCharType="begin"/>
+            </w:r>
+            <w:r>
+              <w:rPr>
+                <w:noProof/>
+                <w:webHidden/>
+              </w:rPr>
+              <w:instrText xml:space="preserve"> PAGEREF _Toc193136815 \h </w:instrText>
+            </w:r>
+            <w:r>
+              <w:rPr>
+                <w:noProof/>
+                <w:webHidden/>
+              </w:rPr>
+            </w:r>
+            <w:r>
+              <w:rPr>
+                <w:noProof/>
+                <w:webHidden/>
+              </w:rPr>
+              <w:fldChar w:fldCharType="separate"/>
+            </w:r>
+            <w:r>
+              <w:rPr>
+                <w:noProof/>
+                <w:webHidden/>
+              </w:rPr>
+              <w:t>3</w:t>
+            </w:r>
+            <w:r>
+              <w:rPr>
+                <w:noProof/>
+                <w:webHidden/>
+              </w:rPr>
+              <w:fldChar w:fldCharType="end"/>
+            </w:r>
+          </w:hyperlink>
+        </w:p>
+        <w:p>
+          <w:pPr>
+            <w:pStyle w:val="TOC2"/>
+            <w:tabs>
+              <w:tab w:val="right" w:leader="dot" w:pos="9016"/>
+            </w:tabs>
+            <w:rPr>
+              <w:rFonts w:eastAsiaTheme="minorEastAsia"/>
+              <w:noProof/>
+              <w:szCs w:val="24"/>
+              <w:lang w:val="en-US"/>
+            </w:rPr>
+          </w:pPr>
+          <w:hyperlink w:anchor="_Toc193136816" w:history="1">
+            <w:r>
+              <w:rPr>
+                <w:rStyle w:val="Hyperlink"/>
+                <w:noProof/>
+              </w:rPr>
+              <w:t>Hardening-ul dispozitivelor conectate la Wi-Fi</w:t>
+            </w:r>
+            <w:r>
+              <w:rPr>
+                <w:noProof/>
+                <w:webHidden/>
+              </w:rPr>
+              <w:tab/>
+            </w:r>
+            <w:r>
+              <w:rPr>
+                <w:noProof/>
+                <w:webHidden/>
+              </w:rPr>
+              <w:fldChar w:fldCharType="begin"/>
+            </w:r>
+            <w:r>
+              <w:rPr>
+                <w:noProof/>
+                <w:webHidden/>
+              </w:rPr>
+              <w:instrText xml:space="preserve"> PAGEREF _Toc193136816 \h </w:instrText>
+            </w:r>
+            <w:r>
+              <w:rPr>
+                <w:noProof/>
+                <w:webHidden/>
+              </w:rPr>
+            </w:r>
+            <w:r>
+              <w:rPr>
+                <w:noProof/>
+                <w:webHidden/>
+              </w:rPr>
+              <w:fldChar w:fldCharType="separate"/>
+            </w:r>
+            <w:r>
+              <w:rPr>
+                <w:noProof/>
+                <w:webHidden/>
+              </w:rPr>
+              <w:t>3</w:t>
+            </w:r>
+            <w:r>
+              <w:rPr>
+                <w:noProof/>
+                <w:webHidden/>
+              </w:rPr>
+              <w:fldChar w:fldCharType="end"/>
+            </w:r>
+          </w:hyperlink>
+        </w:p>
+        <w:p>
+          <w:pPr>
+            <w:pStyle w:val="TOC1"/>
+            <w:tabs>
+              <w:tab w:val="right" w:leader="dot" w:pos="9016"/>
+            </w:tabs>
+            <w:rPr>
+              <w:rFonts w:eastAsiaTheme="minorEastAsia"/>
+              <w:noProof/>
+              <w:szCs w:val="24"/>
+              <w:lang w:val="en-US"/>
+            </w:rPr>
+          </w:pPr>
+          <w:hyperlink w:anchor="_Toc193136817" w:history="1">
+            <w:r>
+              <w:rPr>
+                <w:rStyle w:val="Hyperlink"/>
+                <w:noProof/>
+              </w:rPr>
+              <w:t>Cuprinsul</w:t>
+            </w:r>
+            <w:r>
+              <w:rPr>
+                <w:noProof/>
+                <w:webHidden/>
+              </w:rPr>
+              <w:tab/>
+            </w:r>
+            <w:r>
+              <w:rPr>
+                <w:noProof/>
+                <w:webHidden/>
+              </w:rPr>
+              <w:fldChar w:fldCharType="begin"/>
+            </w:r>
+            <w:r>
+              <w:rPr>
+                <w:noProof/>
+                <w:webHidden/>
+              </w:rPr>
+              <w:instrText xml:space="preserve"> PAGEREF _Toc193136817 \h </w:instrText>
+            </w:r>
+            <w:r>
+              <w:rPr>
+                <w:noProof/>
+                <w:webHidden/>
+              </w:rPr>
+            </w:r>
+            <w:r>
+              <w:rPr>
+                <w:noProof/>
+                <w:webHidden/>
+              </w:rPr>
+              <w:fldChar w:fldCharType="separate"/>
+            </w:r>
+            <w:r>
+              <w:rPr>
+                <w:noProof/>
+                <w:webHidden/>
+              </w:rPr>
+              <w:t>4</w:t>
+            </w:r>
+            <w:r>
+              <w:rPr>
+                <w:noProof/>
+                <w:webHidden/>
+              </w:rPr>
+              <w:fldChar w:fldCharType="end"/>
+            </w:r>
+          </w:hyperlink>
+        </w:p>
+        <w:p>
+          <w:pPr>
+            <w:pStyle w:val="TOC1"/>
+            <w:tabs>
+              <w:tab w:val="right" w:leader="dot" w:pos="9016"/>
+            </w:tabs>
+            <w:rPr>
+              <w:rFonts w:eastAsiaTheme="minorEastAsia"/>
+              <w:noProof/>
+              <w:szCs w:val="24"/>
+              <w:lang w:val="en-US"/>
+            </w:rPr>
+          </w:pPr>
+          <w:hyperlink w:anchor="_Toc193136818" w:history="1">
+            <w:r>
+              <w:rPr>
+                <w:rStyle w:val="Hyperlink"/>
+                <w:noProof/>
+              </w:rPr>
+              <w:t>Heading 1</w:t>
+            </w:r>
+            <w:r>
+              <w:rPr>
+                <w:noProof/>
+                <w:webHidden/>
+              </w:rPr>
+              <w:tab/>
+            </w:r>
+            <w:r>
+              <w:rPr>
+                <w:noProof/>
+                <w:webHidden/>
+              </w:rPr>
+              <w:fldChar w:fldCharType="begin"/>
+            </w:r>
+            <w:r>
+              <w:rPr>
+                <w:noProof/>
+                <w:webHidden/>
+              </w:rPr>
+              <w:instrText xml:space="preserve"> PAGEREF _Toc193136818 \h </w:instrText>
+            </w:r>
+            <w:r>
+              <w:rPr>
+                <w:noProof/>
+                <w:webHidden/>
+              </w:rPr>
+            </w:r>
+            <w:r>
+              <w:rPr>
+                <w:noProof/>
+                <w:webHidden/>
+              </w:rPr>
+              <w:fldChar w:fldCharType="separate"/>
+            </w:r>
+            <w:r>
+              <w:rPr>
+                <w:noProof/>
+                <w:webHidden/>
+              </w:rPr>
+              <w:t>5</w:t>
+            </w:r>
+            <w:r>
+              <w:rPr>
+                <w:noProof/>
+                <w:webHidden/>
+              </w:rPr>
+              <w:fldChar w:fldCharType="end"/>
+            </w:r>
+          </w:hyperlink>
+        </w:p>
+        <w:p>
+          <w:pPr>
+            <w:pStyle w:val="TOC2"/>
+            <w:tabs>
+              <w:tab w:val="right" w:leader="dot" w:pos="9016"/>
+            </w:tabs>
+            <w:rPr>
+              <w:rFonts w:eastAsiaTheme="minorEastAsia"/>
+              <w:noProof/>
+              <w:szCs w:val="24"/>
+              <w:lang w:val="en-US"/>
+            </w:rPr>
+          </w:pPr>
+          <w:hyperlink w:anchor="_Toc193136819" w:history="1">
+            <w:r>
+              <w:rPr>
+                <w:rStyle w:val="Hyperlink"/>
+                <w:noProof/>
+              </w:rPr>
               <w:t>Heading 2</w:t>
             </w:r>
             <w:r>
@@ -564,7 +1913,7 @@
                 <w:noProof/>
                 <w:webHidden/>
               </w:rPr>
-              <w:instrText xml:space="preserve"> PAGEREF _Toc189575709 \h </w:instrText>
+              <w:instrText xml:space="preserve"> PAGEREF _Toc193136819 \h </w:instrText>
             </w:r>
             <w:r>
               <w:rPr>
@@ -584,7 +1933,7 @@
                 <w:noProof/>
                 <w:webHidden/>
               </w:rPr>
-              <w:t>4</w:t>
+              <w:t>5</w:t>
             </w:r>
             <w:r>
               <w:rPr>
@@ -605,10 +1954,10 @@
               <w:rFonts w:eastAsiaTheme="minorEastAsia"/>
               <w:noProof/>
               <w:szCs w:val="24"/>
-              <w:lang w:eastAsia="ro-RO"/>
+              <w:lang w:val="en-US"/>
             </w:rPr>
           </w:pPr>
-          <w:hyperlink w:anchor="_Toc189575710" w:history="1">
+          <w:hyperlink w:anchor="_Toc193136820" w:history="1">
             <w:r>
               <w:rPr>
                 <w:rStyle w:val="Hyperlink"/>
@@ -635,7 +1984,7 @@
                 <w:noProof/>
                 <w:webHidden/>
               </w:rPr>
-              <w:instrText xml:space="preserve"> PAGEREF _Toc189575710 \h </w:instrText>
+              <w:instrText xml:space="preserve"> PAGEREF _Toc193136820 \h </w:instrText>
             </w:r>
             <w:r>
               <w:rPr>
@@ -655,7 +2004,7 @@
                 <w:noProof/>
                 <w:webHidden/>
               </w:rPr>
-              <w:t>4</w:t>
+              <w:t>5</w:t>
             </w:r>
             <w:r>
               <w:rPr>
@@ -667,22 +2016,6 @@
           </w:hyperlink>
         </w:p>
         <w:p>
-          <w:pPr>
-            <w:rPr>
-              <w:b/>
-              <w:bCs/>
-              <w:noProof/>
-            </w:rPr>
-            <w:sectPr>
-              <w:headerReference w:type="first" r:id="rId14"/>
-              <w:type w:val="oddPage"/>
-              <w:pgSz w:w="11906" w:h="16838"/>
-              <w:pgMar w:top="1440" w:right="1440" w:bottom="1440" w:left="1440" w:header="708" w:footer="708" w:gutter="0"/>
-              <w:cols w:space="708"/>
-              <w:titlePg/>
-              <w:docGrid w:linePitch="360"/>
-            </w:sectPr>
-          </w:pPr>
           <w:r>
             <w:rPr>
               <w:b/>
@@ -698,142 +2031,460 @@
       <w:pPr>
         <w:pStyle w:val="Heading1"/>
       </w:pPr>
-      <w:bookmarkStart w:id="0" w:name="_Toc189575706"/>
+      <w:bookmarkStart w:id="0" w:name="_Toc193136798"/>
       <w:r>
         <w:lastRenderedPageBreak/>
-        <w:t>Șablon</w:t>
-      </w:r>
-      <w:r>
-        <w:t xml:space="preserve"> pentru </w:t>
-      </w:r>
-      <w:r>
-        <w:t>prezentarea temei</w:t>
+        <w:t>Introducere</w:t>
       </w:r>
       <w:bookmarkEnd w:id="0"/>
     </w:p>
     <w:p>
-      <w:r>
-        <w:t>Utilizați acest șablon pentru prezentarea temei sau orice alt șablon care include o pagină de copertă, cuprins, antet și subsol, etc., și care respectă un anumit nivel de formalism. Aceasta vă va ajuta să vă familiarizați cu cerințele documentației produse în cadrul oricărei multinaționale.</w:t>
-      </w:r>
-    </w:p>
-    <w:p>
-      <w:pPr>
-        <w:pStyle w:val="Heading1"/>
-      </w:pPr>
-      <w:bookmarkStart w:id="1" w:name="_Toc189575707"/>
-      <w:r>
-        <w:t>Cuprinsul</w:t>
+      <w:pPr>
+        <w:pStyle w:val="Heading2"/>
+      </w:pPr>
+      <w:r>
+        <w:tab/>
+      </w:r>
+      <w:bookmarkStart w:id="1" w:name="_Toc193136799"/>
+      <w:r>
+        <w:t>Definiția și importanța rețelelor wireless</w:t>
       </w:r>
       <w:bookmarkEnd w:id="1"/>
     </w:p>
     <w:p>
-      <w:r>
-        <w:t xml:space="preserve">Cuprinsul </w:t>
-      </w:r>
-      <w:r>
-        <w:t>se generează automat din titlurile c</w:t>
-      </w:r>
-      <w:r>
-        <w:t>u Heading 1, Heading 2 și Heading 3</w:t>
-      </w:r>
-      <w:r>
-        <w:t xml:space="preserve"> (click dreapta pe cuprins și se alege </w:t>
-      </w:r>
-      <w:r>
-        <w:rPr>
-          <w:b/>
-          <w:bCs/>
-        </w:rPr>
-        <w:t>Update Field</w:t>
-      </w:r>
-      <w:r>
-        <w:t>)</w:t>
-      </w:r>
+      <w:pPr>
+        <w:pStyle w:val="Heading2"/>
+        <w:ind w:firstLine="708"/>
+      </w:pPr>
+      <w:bookmarkStart w:id="2" w:name="_Toc193136800"/>
+      <w:r>
+        <w:t>Evoluția si creșterea utilizării rețelelor wireless</w:t>
+      </w:r>
+      <w:bookmarkEnd w:id="2"/>
     </w:p>
     <w:p>
-      <w:r>
-        <w:drawing>
-          <wp:inline distT="0" distB="0" distL="0" distR="0" wp14:anchorId="6108ED5F" wp14:editId="641DE740">
-            <wp:extent cx="2157549" cy="1975994"/>
-            <wp:effectExtent l="0" t="0" r="0" b="5715"/>
-            <wp:docPr id="120477006" name="Picture 1"/>
-            <wp:cNvGraphicFramePr>
-              <a:graphicFrameLocks xmlns:a="http://schemas.openxmlformats.org/drawingml/2006/main" noChangeAspect="1"/>
-            </wp:cNvGraphicFramePr>
-            <a:graphic xmlns:a="http://schemas.openxmlformats.org/drawingml/2006/main">
-              <a:graphicData uri="http://schemas.openxmlformats.org/drawingml/2006/picture">
-                <pic:pic xmlns:pic="http://schemas.openxmlformats.org/drawingml/2006/picture">
-                  <pic:nvPicPr>
-                    <pic:cNvPr id="120477006" name=""/>
-                    <pic:cNvPicPr/>
-                  </pic:nvPicPr>
-                  <pic:blipFill>
-                    <a:blip r:embed="rId15"/>
-                    <a:stretch>
-                      <a:fillRect/>
-                    </a:stretch>
-                  </pic:blipFill>
-                  <pic:spPr>
-                    <a:xfrm>
-                      <a:off x="0" y="0"/>
-                      <a:ext cx="2163666" cy="1981596"/>
-                    </a:xfrm>
-                    <a:prstGeom prst="rect">
-                      <a:avLst/>
-                    </a:prstGeom>
-                  </pic:spPr>
-                </pic:pic>
-              </a:graphicData>
-            </a:graphic>
-          </wp:inline>
-        </w:drawing>
-      </w:r>
+      <w:pPr>
+        <w:pStyle w:val="Heading2"/>
+        <w:ind w:firstLine="708"/>
+      </w:pPr>
+      <w:bookmarkStart w:id="3" w:name="_Toc193136801"/>
+      <w:proofErr w:type="spellStart"/>
+      <w:r>
+        <w:t>Provocarile</w:t>
+      </w:r>
+      <w:proofErr w:type="spellEnd"/>
+      <w:r>
+        <w:t xml:space="preserve"> de securitate </w:t>
+      </w:r>
+      <w:proofErr w:type="spellStart"/>
+      <w:r>
+        <w:t>asocitate</w:t>
+      </w:r>
+      <w:bookmarkEnd w:id="3"/>
+      <w:proofErr w:type="spellEnd"/>
     </w:p>
     <w:p/>
     <w:p>
       <w:pPr>
         <w:pStyle w:val="Heading1"/>
       </w:pPr>
-      <w:bookmarkStart w:id="2" w:name="_Toc189575708"/>
-      <w:r>
-        <w:t>Heading 1</w:t>
-      </w:r>
-      <w:bookmarkEnd w:id="2"/>
+      <w:bookmarkStart w:id="4" w:name="_Toc193136802"/>
+      <w:proofErr w:type="spellStart"/>
+      <w:r>
+        <w:t>Amenintari</w:t>
+      </w:r>
+      <w:proofErr w:type="spellEnd"/>
+      <w:r>
+        <w:t xml:space="preserve"> asupra </w:t>
+      </w:r>
+      <w:proofErr w:type="spellStart"/>
+      <w:r>
+        <w:t>retelelor</w:t>
+      </w:r>
+      <w:proofErr w:type="spellEnd"/>
+      <w:r>
+        <w:t xml:space="preserve"> </w:t>
+      </w:r>
+      <w:proofErr w:type="spellStart"/>
+      <w:r>
+        <w:t>wirless</w:t>
+      </w:r>
+      <w:bookmarkEnd w:id="4"/>
+      <w:proofErr w:type="spellEnd"/>
     </w:p>
     <w:p>
       <w:pPr>
         <w:pStyle w:val="Heading2"/>
       </w:pPr>
-      <w:bookmarkStart w:id="3" w:name="_Toc189575709"/>
-      <w:r>
-        <w:t>Heading 2</w:t>
-      </w:r>
-      <w:bookmarkEnd w:id="3"/>
+      <w:r>
+        <w:tab/>
+      </w:r>
+      <w:bookmarkStart w:id="5" w:name="_Toc193136803"/>
+      <w:r>
+        <w:t xml:space="preserve">Atacuri de tip </w:t>
+      </w:r>
+      <w:proofErr w:type="spellStart"/>
+      <w:r>
+        <w:t>Eavesdropping</w:t>
+      </w:r>
+      <w:bookmarkEnd w:id="5"/>
+      <w:proofErr w:type="spellEnd"/>
     </w:p>
     <w:p>
       <w:pPr>
-        <w:pStyle w:val="Heading3"/>
-      </w:pPr>
-      <w:bookmarkStart w:id="4" w:name="_Toc189575710"/>
-      <w:r>
-        <w:t>Heading 3</w:t>
-      </w:r>
-      <w:bookmarkEnd w:id="4"/>
+        <w:pStyle w:val="Heading2"/>
+      </w:pPr>
+      <w:r>
+        <w:tab/>
+      </w:r>
+      <w:bookmarkStart w:id="6" w:name="_Toc193136804"/>
+      <w:r>
+        <w:t>Atacuri Man-in-</w:t>
+      </w:r>
+      <w:proofErr w:type="spellStart"/>
+      <w:r>
+        <w:t>the</w:t>
+      </w:r>
+      <w:proofErr w:type="spellEnd"/>
+      <w:r>
+        <w:t>-</w:t>
+      </w:r>
+      <w:proofErr w:type="spellStart"/>
+      <w:r>
+        <w:t>Middle</w:t>
+      </w:r>
+      <w:bookmarkEnd w:id="6"/>
+      <w:proofErr w:type="spellEnd"/>
     </w:p>
     <w:p>
       <w:pPr>
-        <w:pStyle w:val="Heading4"/>
-      </w:pPr>
-      <w:r>
-        <w:t>Heading 4</w:t>
-      </w:r>
+        <w:pStyle w:val="Heading2"/>
+      </w:pPr>
+      <w:r>
+        <w:tab/>
+      </w:r>
+      <w:bookmarkStart w:id="7" w:name="_Toc193136805"/>
+      <w:r>
+        <w:t xml:space="preserve">Atacuri de tip </w:t>
+      </w:r>
+      <w:proofErr w:type="spellStart"/>
+      <w:r>
+        <w:t>Deauthentication</w:t>
+      </w:r>
+      <w:bookmarkEnd w:id="7"/>
+      <w:proofErr w:type="spellEnd"/>
     </w:p>
     <w:p>
-      <w:r>
-        <w:t>Text normal</w:t>
+      <w:pPr>
+        <w:pStyle w:val="Heading2"/>
+      </w:pPr>
+      <w:r>
+        <w:tab/>
+      </w:r>
+      <w:bookmarkStart w:id="8" w:name="_Toc193136806"/>
+      <w:r>
+        <w:t xml:space="preserve">Atacuri de tip </w:t>
+      </w:r>
+      <w:proofErr w:type="spellStart"/>
+      <w:r>
+        <w:t>Rogue</w:t>
+      </w:r>
+      <w:proofErr w:type="spellEnd"/>
+      <w:r>
+        <w:t xml:space="preserve"> Access Point</w:t>
+      </w:r>
+      <w:bookmarkEnd w:id="8"/>
+    </w:p>
+    <w:p>
+      <w:pPr>
+        <w:pStyle w:val="Heading2"/>
+      </w:pPr>
+      <w:r>
+        <w:tab/>
+      </w:r>
+      <w:bookmarkStart w:id="9" w:name="_Toc193136807"/>
+      <w:r>
+        <w:t xml:space="preserve">Atacuri de tip </w:t>
+      </w:r>
+      <w:r>
+        <w:t>Brute-</w:t>
+      </w:r>
+      <w:proofErr w:type="spellStart"/>
+      <w:r>
+        <w:t>force</w:t>
+      </w:r>
+      <w:proofErr w:type="spellEnd"/>
+      <w:r>
+        <w:t xml:space="preserve"> si Dictionary </w:t>
+      </w:r>
+      <w:proofErr w:type="spellStart"/>
+      <w:r>
+        <w:t>Attack</w:t>
+      </w:r>
+      <w:bookmarkEnd w:id="9"/>
+      <w:proofErr w:type="spellEnd"/>
+    </w:p>
+    <w:p>
+      <w:pPr>
+        <w:pStyle w:val="Heading2"/>
+      </w:pPr>
+      <w:r>
+        <w:tab/>
+      </w:r>
+      <w:bookmarkStart w:id="10" w:name="_Toc193136808"/>
+      <w:r>
+        <w:t xml:space="preserve">Atacuri de </w:t>
+      </w:r>
+      <w:r>
+        <w:t xml:space="preserve">exploatare a </w:t>
+      </w:r>
+      <w:proofErr w:type="spellStart"/>
+      <w:r>
+        <w:t>firmware</w:t>
+      </w:r>
+      <w:proofErr w:type="spellEnd"/>
+      <w:r>
+        <w:t xml:space="preserve">-ului </w:t>
+      </w:r>
+      <w:proofErr w:type="spellStart"/>
+      <w:r>
+        <w:t>routerelor</w:t>
+      </w:r>
+      <w:bookmarkEnd w:id="10"/>
+      <w:proofErr w:type="spellEnd"/>
+    </w:p>
+    <w:p/>
+    <w:p>
+      <w:pPr>
+        <w:pStyle w:val="Heading1"/>
+      </w:pPr>
+      <w:bookmarkStart w:id="11" w:name="_Toc193136809"/>
+      <w:r>
+        <w:t xml:space="preserve">Soluții moderne pentru protecția rețelelor </w:t>
+      </w:r>
+      <w:proofErr w:type="spellStart"/>
+      <w:r>
+        <w:t>wirless</w:t>
+      </w:r>
+      <w:bookmarkEnd w:id="11"/>
+      <w:proofErr w:type="spellEnd"/>
+    </w:p>
+    <w:p>
+      <w:pPr>
+        <w:pStyle w:val="Heading2"/>
+        <w:ind w:firstLine="708"/>
+      </w:pPr>
+      <w:bookmarkStart w:id="12" w:name="_Toc193136810"/>
+      <w:r>
+        <w:t>Protocoale de securitate avansate</w:t>
+      </w:r>
+      <w:bookmarkEnd w:id="12"/>
+    </w:p>
+    <w:p>
+      <w:pPr>
+        <w:pStyle w:val="Heading2"/>
+        <w:ind w:firstLine="708"/>
+      </w:pPr>
+      <w:bookmarkStart w:id="13" w:name="_Toc193136811"/>
+      <w:r>
+        <w:t>Autentificare si control al accesului</w:t>
+      </w:r>
+      <w:bookmarkEnd w:id="13"/>
+    </w:p>
+    <w:p>
+      <w:pPr>
+        <w:pStyle w:val="Heading2"/>
+        <w:ind w:firstLine="708"/>
+      </w:pPr>
+      <w:bookmarkStart w:id="14" w:name="_Toc193136812"/>
+      <w:r>
+        <w:t xml:space="preserve">Segmentarea </w:t>
+      </w:r>
+      <w:proofErr w:type="spellStart"/>
+      <w:r>
+        <w:t>retelei</w:t>
+      </w:r>
+      <w:proofErr w:type="spellEnd"/>
+      <w:r>
+        <w:t xml:space="preserve"> si monitorizarea activa</w:t>
+      </w:r>
+      <w:bookmarkEnd w:id="14"/>
+    </w:p>
+    <w:p>
+      <w:pPr>
+        <w:pStyle w:val="Heading2"/>
+        <w:ind w:firstLine="708"/>
+      </w:pPr>
+      <w:bookmarkStart w:id="15" w:name="_Toc193136813"/>
+      <w:r>
+        <w:t xml:space="preserve">Configurarea corecta a </w:t>
+      </w:r>
+      <w:proofErr w:type="spellStart"/>
+      <w:r>
+        <w:t>routerului</w:t>
+      </w:r>
+      <w:proofErr w:type="spellEnd"/>
+      <w:r>
+        <w:t xml:space="preserve"> </w:t>
+      </w:r>
+      <w:proofErr w:type="spellStart"/>
+      <w:r>
+        <w:t>Wi</w:t>
+      </w:r>
+      <w:proofErr w:type="spellEnd"/>
+      <w:r>
+        <w:t>-Fi</w:t>
+      </w:r>
+      <w:bookmarkEnd w:id="15"/>
+    </w:p>
+    <w:p>
+      <w:pPr>
+        <w:pStyle w:val="Heading2"/>
+        <w:ind w:firstLine="708"/>
+      </w:pPr>
+      <w:bookmarkStart w:id="16" w:name="_Toc193136814"/>
+      <w:r>
+        <w:t>Utilizarea VPN pentru conexiuni sigure</w:t>
+      </w:r>
+      <w:bookmarkEnd w:id="16"/>
+    </w:p>
+    <w:p>
+      <w:pPr>
+        <w:pStyle w:val="Heading2"/>
+        <w:ind w:firstLine="708"/>
+      </w:pPr>
+      <w:bookmarkStart w:id="17" w:name="_Toc193136815"/>
+      <w:proofErr w:type="spellStart"/>
+      <w:r>
+        <w:t>Solutii</w:t>
+      </w:r>
+      <w:proofErr w:type="spellEnd"/>
+      <w:r>
+        <w:t xml:space="preserve"> avansate pentru </w:t>
+      </w:r>
+      <w:proofErr w:type="spellStart"/>
+      <w:r>
+        <w:t>protectia</w:t>
+      </w:r>
+      <w:proofErr w:type="spellEnd"/>
+      <w:r>
+        <w:t xml:space="preserve"> utilizatorilor finali</w:t>
+      </w:r>
+      <w:bookmarkEnd w:id="17"/>
+    </w:p>
+    <w:p>
+      <w:pPr>
+        <w:pStyle w:val="Heading2"/>
+        <w:ind w:firstLine="708"/>
+      </w:pPr>
+      <w:bookmarkStart w:id="18" w:name="_Toc193136816"/>
+      <w:proofErr w:type="spellStart"/>
+      <w:r>
+        <w:t>Hardening-ul</w:t>
+      </w:r>
+      <w:proofErr w:type="spellEnd"/>
+      <w:r>
+        <w:t xml:space="preserve"> dispozitivelor conectate la </w:t>
+      </w:r>
+      <w:proofErr w:type="spellStart"/>
+      <w:r>
+        <w:t>Wi</w:t>
+      </w:r>
+      <w:proofErr w:type="spellEnd"/>
+      <w:r>
+        <w:t>-Fi</w:t>
+      </w:r>
+      <w:bookmarkEnd w:id="18"/>
+    </w:p>
+    <w:p/>
+    <w:p/>
+    <w:p/>
+    <w:p/>
+    <w:p/>
+    <w:p/>
+    <w:p/>
+    <w:p/>
+    <w:p/>
+    <w:p/>
+    <w:p/>
+    <w:p/>
+    <w:p/>
+    <w:p/>
+    <w:p/>
+    <w:p/>
+    <w:p/>
+    <w:p/>
+    <w:p/>
+    <w:p/>
+    <w:p/>
+    <w:p/>
+    <w:p/>
+    <w:p/>
+    <w:p>
+      <w:pPr>
+        <w:pStyle w:val="Heading1"/>
+      </w:pPr>
+      <w:bookmarkStart w:id="19" w:name="_Toc193136818"/>
+      <w:proofErr w:type="spellStart"/>
+      <w:r>
+        <w:t>Heading</w:t>
+      </w:r>
+      <w:proofErr w:type="spellEnd"/>
+      <w:r>
+        <w:t xml:space="preserve"> 1</w:t>
+      </w:r>
+      <w:bookmarkEnd w:id="19"/>
+    </w:p>
+    <w:p>
+      <w:pPr>
+        <w:pStyle w:val="Heading2"/>
+      </w:pPr>
+      <w:bookmarkStart w:id="20" w:name="_Toc193136819"/>
+      <w:proofErr w:type="spellStart"/>
+      <w:r>
+        <w:t>Heading</w:t>
+      </w:r>
+      <w:proofErr w:type="spellEnd"/>
+      <w:r>
+        <w:t xml:space="preserve"> 2</w:t>
+      </w:r>
+      <w:bookmarkEnd w:id="20"/>
+    </w:p>
+    <w:p>
+      <w:pPr>
+        <w:pStyle w:val="Heading3"/>
+      </w:pPr>
+      <w:bookmarkStart w:id="21" w:name="_Toc193136820"/>
+      <w:proofErr w:type="spellStart"/>
+      <w:r>
+        <w:t>Heading</w:t>
+      </w:r>
+      <w:proofErr w:type="spellEnd"/>
+      <w:r>
+        <w:t xml:space="preserve"> 3</w:t>
+      </w:r>
+      <w:bookmarkEnd w:id="21"/>
+    </w:p>
+    <w:p>
+      <w:pPr>
+        <w:pStyle w:val="Heading4"/>
+      </w:pPr>
+      <w:proofErr w:type="spellStart"/>
+      <w:r>
+        <w:t>Heading</w:t>
+      </w:r>
+      <w:proofErr w:type="spellEnd"/>
+      <w:r>
+        <w:t xml:space="preserve"> 4</w:t>
+      </w:r>
+    </w:p>
+    <w:p>
+      <w:r>
+        <w:t>Text nor</w:t>
       </w:r>
     </w:p>
     <w:sectPr>
+      <w:headerReference w:type="first" r:id="rId14"/>
       <w:pgSz w:w="11906" w:h="16838"/>
       <w:pgMar w:top="1440" w:right="1440" w:bottom="1440" w:left="1440" w:header="708" w:footer="708" w:gutter="0"/>
       <w:cols w:space="708"/>
@@ -1041,19 +2692,157 @@
         <w:p>
           <w:pPr>
             <w:pStyle w:val="Header"/>
-            <w:jc w:val="left"/>
+            <w:jc w:val="center"/>
             <w:rPr>
               <w:b/>
               <w:bCs/>
+              <w:sz w:val="20"/>
+              <w:szCs w:val="20"/>
+              <w:lang w:val="en-US"/>
             </w:rPr>
           </w:pPr>
+          <w:proofErr w:type="spellStart"/>
           <w:r>
             <w:rPr>
               <w:b/>
               <w:bCs/>
+              <w:sz w:val="20"/>
+              <w:szCs w:val="20"/>
+              <w:lang w:val="en-US"/>
             </w:rPr>
-            <w:t>Titlu temă</w:t>
+            <w:t>Securitatea</w:t>
           </w:r>
+          <w:proofErr w:type="spellEnd"/>
+          <w:r>
+            <w:rPr>
+              <w:b/>
+              <w:bCs/>
+              <w:sz w:val="20"/>
+              <w:szCs w:val="20"/>
+              <w:lang w:val="en-US"/>
+            </w:rPr>
+            <w:t xml:space="preserve"> </w:t>
+          </w:r>
+          <w:proofErr w:type="spellStart"/>
+          <w:r>
+            <w:rPr>
+              <w:b/>
+              <w:bCs/>
+              <w:sz w:val="20"/>
+              <w:szCs w:val="20"/>
+              <w:lang w:val="en-US"/>
+            </w:rPr>
+            <w:t>rețelelor</w:t>
+          </w:r>
+          <w:proofErr w:type="spellEnd"/>
+          <w:r>
+            <w:rPr>
+              <w:b/>
+              <w:bCs/>
+              <w:sz w:val="20"/>
+              <w:szCs w:val="20"/>
+              <w:lang w:val="en-US"/>
+            </w:rPr>
+            <w:t xml:space="preserve"> wireless:</w:t>
+          </w:r>
+          <w:r>
+            <w:rPr>
+              <w:b/>
+              <w:bCs/>
+              <w:sz w:val="20"/>
+              <w:szCs w:val="20"/>
+              <w:lang w:val="en-US"/>
+            </w:rPr>
+            <w:br/>
+          </w:r>
+          <w:r>
+            <w:rPr>
+              <w:b/>
+              <w:bCs/>
+              <w:sz w:val="20"/>
+              <w:szCs w:val="20"/>
+              <w:lang w:val="en-US"/>
+            </w:rPr>
+            <w:t xml:space="preserve"> </w:t>
+          </w:r>
+          <w:proofErr w:type="spellStart"/>
+          <w:r>
+            <w:rPr>
+              <w:b/>
+              <w:bCs/>
+              <w:sz w:val="20"/>
+              <w:szCs w:val="20"/>
+              <w:lang w:val="en-US"/>
+            </w:rPr>
+            <w:t>Amenințări</w:t>
+          </w:r>
+          <w:proofErr w:type="spellEnd"/>
+          <w:r>
+            <w:rPr>
+              <w:b/>
+              <w:bCs/>
+              <w:sz w:val="20"/>
+              <w:szCs w:val="20"/>
+              <w:lang w:val="en-US"/>
+            </w:rPr>
+            <w:t xml:space="preserve"> </w:t>
+          </w:r>
+          <w:proofErr w:type="spellStart"/>
+          <w:r>
+            <w:rPr>
+              <w:b/>
+              <w:bCs/>
+              <w:sz w:val="20"/>
+              <w:szCs w:val="20"/>
+              <w:lang w:val="en-US"/>
+            </w:rPr>
+            <w:t>și</w:t>
+          </w:r>
+          <w:proofErr w:type="spellEnd"/>
+          <w:r>
+            <w:rPr>
+              <w:b/>
+              <w:bCs/>
+              <w:sz w:val="20"/>
+              <w:szCs w:val="20"/>
+              <w:lang w:val="en-US"/>
+            </w:rPr>
+            <w:t xml:space="preserve"> </w:t>
+          </w:r>
+          <w:proofErr w:type="spellStart"/>
+          <w:r>
+            <w:rPr>
+              <w:b/>
+              <w:bCs/>
+              <w:sz w:val="20"/>
+              <w:szCs w:val="20"/>
+              <w:lang w:val="en-US"/>
+            </w:rPr>
+            <w:t>soluții</w:t>
+          </w:r>
+          <w:proofErr w:type="spellEnd"/>
+          <w:r>
+            <w:rPr>
+              <w:b/>
+              <w:bCs/>
+              <w:sz w:val="20"/>
+              <w:szCs w:val="20"/>
+              <w:lang w:val="en-US"/>
+            </w:rPr>
+            <w:t xml:space="preserve"> </w:t>
+          </w:r>
+          <w:proofErr w:type="spellStart"/>
+          <w:r>
+            <w:rPr>
+              <w:b/>
+              <w:bCs/>
+              <w:sz w:val="20"/>
+              <w:szCs w:val="20"/>
+              <w:lang w:val="en-US"/>
+            </w:rPr>
+            <w:t>moderne</w:t>
+          </w:r>
+          <w:proofErr w:type="spellEnd"/>
         </w:p>
         <w:p>
           <w:pPr>
@@ -1069,14 +2858,7 @@
               <w:sz w:val="20"/>
               <w:szCs w:val="18"/>
             </w:rPr>
-            <w:t>Nume studen</w:t>
-          </w:r>
-          <w:r>
-            <w:rPr>
-              <w:sz w:val="20"/>
-              <w:szCs w:val="18"/>
-            </w:rPr>
-            <w:t>t</w:t>
+            <w:t>Marogel Dragoș-Florinel</w:t>
           </w:r>
         </w:p>
       </w:tc>
@@ -1194,6 +2976,161 @@
         <w:p>
           <w:pPr>
             <w:pStyle w:val="Header"/>
+            <w:jc w:val="center"/>
+            <w:rPr>
+              <w:b/>
+              <w:bCs/>
+              <w:sz w:val="20"/>
+              <w:szCs w:val="20"/>
+              <w:lang w:val="en-US"/>
+            </w:rPr>
+          </w:pPr>
+          <w:proofErr w:type="spellStart"/>
+          <w:r>
+            <w:rPr>
+              <w:b/>
+              <w:bCs/>
+              <w:sz w:val="20"/>
+              <w:szCs w:val="20"/>
+              <w:lang w:val="en-US"/>
+            </w:rPr>
+            <w:t>Securitatea</w:t>
+          </w:r>
+          <w:proofErr w:type="spellEnd"/>
+          <w:r>
+            <w:rPr>
+              <w:b/>
+              <w:bCs/>
+              <w:sz w:val="20"/>
+              <w:szCs w:val="20"/>
+              <w:lang w:val="en-US"/>
+            </w:rPr>
+            <w:t xml:space="preserve"> </w:t>
+          </w:r>
+          <w:proofErr w:type="spellStart"/>
+          <w:r>
+            <w:rPr>
+              <w:b/>
+              <w:bCs/>
+              <w:sz w:val="20"/>
+              <w:szCs w:val="20"/>
+              <w:lang w:val="en-US"/>
+            </w:rPr>
+            <w:t>rețelelor</w:t>
+          </w:r>
+          <w:proofErr w:type="spellEnd"/>
+          <w:r>
+            <w:rPr>
+              <w:b/>
+              <w:bCs/>
+              <w:sz w:val="20"/>
+              <w:szCs w:val="20"/>
+              <w:lang w:val="en-US"/>
+            </w:rPr>
+            <w:t xml:space="preserve"> wireless:</w:t>
+          </w:r>
+          <w:r>
+            <w:rPr>
+              <w:b/>
+              <w:bCs/>
+              <w:sz w:val="20"/>
+              <w:szCs w:val="20"/>
+              <w:lang w:val="en-US"/>
+            </w:rPr>
+            <w:br/>
+          </w:r>
+          <w:r>
+            <w:rPr>
+              <w:b/>
+              <w:bCs/>
+              <w:sz w:val="20"/>
+              <w:szCs w:val="20"/>
+              <w:lang w:val="en-US"/>
+            </w:rPr>
+            <w:t xml:space="preserve"> </w:t>
+          </w:r>
+          <w:proofErr w:type="spellStart"/>
+          <w:r>
+            <w:rPr>
+              <w:b/>
+              <w:bCs/>
+              <w:sz w:val="20"/>
+              <w:szCs w:val="20"/>
+              <w:lang w:val="en-US"/>
+            </w:rPr>
+            <w:t>Amenințări</w:t>
+          </w:r>
+          <w:proofErr w:type="spellEnd"/>
+          <w:r>
+            <w:rPr>
+              <w:b/>
+              <w:bCs/>
+              <w:sz w:val="20"/>
+              <w:szCs w:val="20"/>
+              <w:lang w:val="en-US"/>
+            </w:rPr>
+            <w:t xml:space="preserve"> </w:t>
+          </w:r>
+          <w:proofErr w:type="spellStart"/>
+          <w:r>
+            <w:rPr>
+              <w:b/>
+              <w:bCs/>
+              <w:sz w:val="20"/>
+              <w:szCs w:val="20"/>
+              <w:lang w:val="en-US"/>
+            </w:rPr>
+            <w:t>și</w:t>
+          </w:r>
+          <w:proofErr w:type="spellEnd"/>
+          <w:r>
+            <w:rPr>
+              <w:b/>
+              <w:bCs/>
+              <w:sz w:val="20"/>
+              <w:szCs w:val="20"/>
+              <w:lang w:val="en-US"/>
+            </w:rPr>
+            <w:t xml:space="preserve"> </w:t>
+          </w:r>
+          <w:proofErr w:type="spellStart"/>
+          <w:r>
+            <w:rPr>
+              <w:b/>
+              <w:bCs/>
+              <w:sz w:val="20"/>
+              <w:szCs w:val="20"/>
+              <w:lang w:val="en-US"/>
+            </w:rPr>
+            <w:t>soluții</w:t>
+          </w:r>
+          <w:proofErr w:type="spellEnd"/>
+          <w:r>
+            <w:rPr>
+              <w:b/>
+              <w:bCs/>
+              <w:sz w:val="20"/>
+              <w:szCs w:val="20"/>
+              <w:lang w:val="en-US"/>
+            </w:rPr>
+            <w:t xml:space="preserve"> </w:t>
+          </w:r>
+          <w:proofErr w:type="spellStart"/>
+          <w:r>
+            <w:rPr>
+              <w:b/>
+              <w:bCs/>
+              <w:sz w:val="20"/>
+              <w:szCs w:val="20"/>
+              <w:lang w:val="en-US"/>
+            </w:rPr>
+            <w:t>moderne</w:t>
+          </w:r>
+          <w:proofErr w:type="spellEnd"/>
+        </w:p>
+        <w:p>
+          <w:pPr>
+            <w:pStyle w:val="Header"/>
             <w:jc w:val="left"/>
             <w:rPr>
               <w:b/>
@@ -1202,13 +3139,31 @@
           </w:pPr>
           <w:r>
             <w:rPr>
+              <w:sz w:val="20"/>
+              <w:szCs w:val="18"/>
+            </w:rPr>
+            <w:t>Marogel Dragoș-Florinel</w:t>
+          </w:r>
+        </w:p>
+      </w:tc>
+      <w:tc>
+        <w:tcPr>
+          <w:tcW w:w="4508" w:type="dxa"/>
+        </w:tcPr>
+        <w:p>
+          <w:pPr>
+            <w:pStyle w:val="Header"/>
+            <w:jc w:val="right"/>
+          </w:pPr>
+          <w:r>
+            <w:rPr>
               <w:noProof/>
             </w:rPr>
             <w:drawing>
-              <wp:inline distT="0" distB="0" distL="0" distR="0" wp14:anchorId="37A0DDD7" wp14:editId="3AE5824F">
+              <wp:inline distT="0" distB="0" distL="0" distR="0" wp14:anchorId="65E2BEB2" wp14:editId="46BA9379">
                 <wp:extent cx="1600200" cy="547694"/>
                 <wp:effectExtent l="0" t="0" r="0" b="5080"/>
-                <wp:docPr id="325737986" name="Picture 1"/>
+                <wp:docPr id="1104739326" name="Picture 1" descr="A blue background with white text&#10;&#10;Description automatically generated"/>
                 <wp:cNvGraphicFramePr>
                   <a:graphicFrameLocks xmlns:a="http://schemas.openxmlformats.org/drawingml/2006/main" noChangeAspect="1"/>
                 </wp:cNvGraphicFramePr>
@@ -1216,7 +3171,7 @@
                   <a:graphicData uri="http://schemas.openxmlformats.org/drawingml/2006/picture">
                     <pic:pic xmlns:pic="http://schemas.openxmlformats.org/drawingml/2006/picture">
                       <pic:nvPicPr>
-                        <pic:cNvPr id="0" name="Picture 1"/>
+                        <pic:cNvPr id="529791821" name="Picture 1" descr="A blue background with white text&#10;&#10;Description automatically generated"/>
                         <pic:cNvPicPr>
                           <a:picLocks noChangeAspect="1" noChangeArrowheads="1"/>
                         </pic:cNvPicPr>
@@ -1252,62 +3207,6 @@
                 </a:graphic>
               </wp:inline>
             </w:drawing>
-          </w:r>
-        </w:p>
-      </w:tc>
-      <w:tc>
-        <w:tcPr>
-          <w:tcW w:w="4508" w:type="dxa"/>
-        </w:tcPr>
-        <w:p>
-          <w:pPr>
-            <w:pStyle w:val="Header"/>
-            <w:jc w:val="right"/>
-            <w:rPr>
-              <w:b/>
-              <w:bCs/>
-            </w:rPr>
-          </w:pPr>
-          <w:r>
-            <w:rPr>
-              <w:b/>
-              <w:bCs/>
-            </w:rPr>
-            <w:t>Securitatea sistemelor de calcul</w:t>
-          </w:r>
-          <w:r>
-            <w:rPr>
-              <w:b/>
-              <w:bCs/>
-            </w:rPr>
-            <w:t xml:space="preserve"> – </w:t>
-          </w:r>
-          <w:r>
-            <w:rPr>
-              <w:b/>
-              <w:bCs/>
-            </w:rPr>
-            <w:t xml:space="preserve">Teme </w:t>
-          </w:r>
-          <w:r>
-            <w:rPr>
-              <w:b/>
-              <w:bCs/>
-            </w:rPr>
-            <w:t>de laborator</w:t>
-          </w:r>
-        </w:p>
-        <w:p>
-          <w:pPr>
-            <w:pStyle w:val="Header"/>
-            <w:jc w:val="right"/>
-          </w:pPr>
-          <w:r>
-            <w:rPr>
-              <w:sz w:val="20"/>
-              <w:szCs w:val="18"/>
-            </w:rPr>
-            <w:t>ș.l. dr. ing. Valer BOCAN, CSSLP</w:t>
           </w:r>
         </w:p>
       </w:tc>
@@ -2793,7 +4692,6 @@
   <w:style w:type="character" w:default="1" w:styleId="DefaultParagraphFont">
     <w:name w:val="Default Paragraph Font"/>
     <w:uiPriority w:val="1"/>
-    <w:semiHidden/>
     <w:unhideWhenUsed/>
   </w:style>
   <w:style w:type="table" w:default="1" w:styleId="TableNormal">

</xml_diff>